<commit_message>
faculty list resource initiated, db is revised with cursor.close()
</commit_message>
<xml_diff>
--- a/notes/ADBMS_FinalProjectDeliverableFall2019-20.docx
+++ b/notes/ADBMS_FinalProjectDeliverableFall2019-20.docx
@@ -108,8 +108,6 @@
           <w:szCs w:val="28"/>
         </w:rPr>
       </w:pPr>
-      <w:bookmarkStart w:id="0" w:name="_GoBack"/>
-      <w:bookmarkEnd w:id="0"/>
     </w:p>
     <w:p>
       <w:pPr>
@@ -200,21 +198,24 @@
       <w:pPr>
         <w:pStyle w:val="16"/>
         <w:numPr>
-          <w:ilvl w:val="0"/>
-          <w:numId w:val="1"/>
+          <w:numId w:val="0"/>
         </w:numPr>
         <w:spacing w:after="0"/>
-      </w:pPr>
-      <w:r>
-        <w:t>Minimum 6 procedures and functions which must be embedded in the system.</w:t>
-      </w:r>
-      <w:r>
+        <w:ind w:left="405" w:leftChars="0"/>
         <w:rPr>
           <w:rFonts w:hint="default"/>
           <w:lang w:val="en"/>
         </w:rPr>
-        <w:t xml:space="preserve"> 1</w:t>
-      </w:r>
+      </w:pPr>
+      <w:r>
+        <w:rPr>
+          <w:rFonts w:hint="default"/>
+          <w:lang w:val="en"/>
+        </w:rPr>
+        <w:t xml:space="preserve">     -faculty_information_view </w:t>
+      </w:r>
+      <w:bookmarkStart w:id="0" w:name="_GoBack"/>
+      <w:bookmarkEnd w:id="0"/>
     </w:p>
     <w:p>
       <w:pPr>
@@ -226,7 +227,34 @@
         <w:spacing w:after="0"/>
       </w:pPr>
       <w:r>
+        <w:t>Minimum 6 procedures and functions which must be embedded in the system.</w:t>
+      </w:r>
+      <w:r>
+        <w:rPr>
+          <w:rFonts w:hint="default"/>
+          <w:lang w:val="en"/>
+        </w:rPr>
+        <w:t xml:space="preserve"> 1</w:t>
+      </w:r>
+    </w:p>
+    <w:p>
+      <w:pPr>
+        <w:pStyle w:val="16"/>
+        <w:numPr>
+          <w:ilvl w:val="0"/>
+          <w:numId w:val="1"/>
+        </w:numPr>
+        <w:spacing w:after="0"/>
+      </w:pPr>
+      <w:r>
         <w:t xml:space="preserve"> Minimum 4 triggers which must be implemented in the system.</w:t>
+      </w:r>
+      <w:r>
+        <w:rPr>
+          <w:rFonts w:hint="default"/>
+          <w:lang w:val="en"/>
+        </w:rPr>
+        <w:t xml:space="preserve"> DONE </w:t>
       </w:r>
     </w:p>
     <w:p>
@@ -565,7 +593,7 @@
     <w:lsdException w:uiPriority="99" w:name="Closing"/>
     <w:lsdException w:uiPriority="99" w:name="Signature"/>
     <w:lsdException w:uiPriority="1" w:name="Default Paragraph Font"/>
-    <w:lsdException w:unhideWhenUsed="0" w:uiPriority="0" w:semiHidden="0" w:name="Body Text"/>
+    <w:lsdException w:qFormat="1" w:unhideWhenUsed="0" w:uiPriority="0" w:semiHidden="0" w:name="Body Text"/>
     <w:lsdException w:uiPriority="99" w:name="Body Text Indent"/>
     <w:lsdException w:uiPriority="99" w:name="List Continue"/>
     <w:lsdException w:uiPriority="99" w:name="List Continue 2"/>
@@ -602,7 +630,7 @@
     <w:lsdException w:uiPriority="99" w:name="HTML Sample"/>
     <w:lsdException w:uiPriority="99" w:name="HTML Typewriter"/>
     <w:lsdException w:uiPriority="99" w:name="HTML Variable"/>
-    <w:lsdException w:uiPriority="99" w:name="Normal Table"/>
+    <w:lsdException w:qFormat="1" w:uiPriority="99" w:name="Normal Table"/>
     <w:lsdException w:uiPriority="99" w:name="annotation subject"/>
     <w:lsdException w:uiPriority="99" w:name="Table Simple 1"/>
     <w:lsdException w:uiPriority="99" w:name="Table Simple 2"/>
@@ -804,6 +832,7 @@
     <w:name w:val="Normal Table"/>
     <w:semiHidden/>
     <w:unhideWhenUsed/>
+    <w:qFormat/>
     <w:uiPriority w:val="99"/>
     <w:tblPr>
       <w:tblLayout w:type="fixed"/>
@@ -843,6 +872,7 @@
   <w:style w:type="paragraph" w:styleId="7">
     <w:name w:val="Body Text"/>
     <w:basedOn w:val="1"/>
+    <w:qFormat/>
     <w:uiPriority w:val="0"/>
     <w:pPr>
       <w:spacing w:after="140" w:line="276" w:lineRule="auto"/>

</xml_diff>

<commit_message>
views done and organaized to a separate file
</commit_message>
<xml_diff>
--- a/notes/ADBMS_FinalProjectDeliverableFall2019-20.docx
+++ b/notes/ADBMS_FinalProjectDeliverableFall2019-20.docx
@@ -198,6 +198,7 @@
       <w:pPr>
         <w:pStyle w:val="16"/>
         <w:numPr>
+          <w:ilvl w:val="0"/>
           <w:numId w:val="0"/>
         </w:numPr>
         <w:spacing w:after="0"/>
@@ -213,29 +214,164 @@
           <w:lang w:val="en"/>
         </w:rPr>
         <w:t xml:space="preserve">     -faculty_information_view </w:t>
+      </w:r>
+    </w:p>
+    <w:p>
+      <w:pPr>
+        <w:pStyle w:val="16"/>
+        <w:numPr>
+          <w:ilvl w:val="0"/>
+          <w:numId w:val="0"/>
+        </w:numPr>
+        <w:spacing w:after="0"/>
+        <w:rPr>
+          <w:rFonts w:hint="default"/>
+          <w:lang w:val="en"/>
+        </w:rPr>
+      </w:pPr>
+      <w:r>
+        <w:rPr>
+          <w:rFonts w:hint="default"/>
+          <w:lang w:val="en"/>
+        </w:rPr>
+        <w:t xml:space="preserve">           -student_information_view</w:t>
+      </w:r>
+    </w:p>
+    <w:p>
+      <w:pPr>
+        <w:pStyle w:val="16"/>
+        <w:numPr>
+          <w:ilvl w:val="0"/>
+          <w:numId w:val="0"/>
+        </w:numPr>
+        <w:spacing w:after="0"/>
+        <w:rPr>
+          <w:rFonts w:hint="default"/>
+          <w:lang w:val="en"/>
+        </w:rPr>
+      </w:pPr>
+      <w:r>
+        <w:rPr>
+          <w:rFonts w:hint="default"/>
+          <w:lang w:val="en"/>
+        </w:rPr>
+        <w:t xml:space="preserve">           -project_information_view</w:t>
+      </w:r>
+    </w:p>
+    <w:p>
+      <w:pPr>
+        <w:pStyle w:val="16"/>
+        <w:numPr>
+          <w:ilvl w:val="0"/>
+          <w:numId w:val="0"/>
+        </w:numPr>
+        <w:spacing w:after="0"/>
+        <w:rPr>
+          <w:rFonts w:hint="default"/>
+          <w:lang w:val="en"/>
+        </w:rPr>
+      </w:pPr>
+      <w:r>
+        <w:rPr>
+          <w:rFonts w:hint="default"/>
+          <w:lang w:val="en"/>
+        </w:rPr>
+        <w:t xml:space="preserve">          -thesis_information_view</w:t>
+      </w:r>
+    </w:p>
+    <w:p>
+      <w:pPr>
+        <w:pStyle w:val="16"/>
+        <w:numPr>
+          <w:ilvl w:val="0"/>
+          <w:numId w:val="0"/>
+        </w:numPr>
+        <w:spacing w:after="0"/>
+        <w:rPr>
+          <w:rFonts w:hint="default"/>
+          <w:lang w:val="en"/>
+        </w:rPr>
+      </w:pPr>
+      <w:r>
+        <w:rPr>
+          <w:rFonts w:hint="default"/>
+          <w:lang w:val="en"/>
+        </w:rPr>
+        <w:t xml:space="preserve">    </w:t>
+      </w:r>
+      <w:r>
+        <w:rPr>
+          <w:rFonts w:hint="default"/>
+          <w:lang w:val="en"/>
+        </w:rPr>
+        <w:tab/>
+        <w:t>Teacher/Student with most thesis?</w:t>
+      </w:r>
+    </w:p>
+    <w:p>
+      <w:pPr>
+        <w:pStyle w:val="16"/>
+        <w:numPr>
+          <w:ilvl w:val="0"/>
+          <w:numId w:val="0"/>
+        </w:numPr>
+        <w:spacing w:after="0"/>
+        <w:ind w:firstLine="720" w:firstLineChars="0"/>
+        <w:rPr>
+          <w:rFonts w:hint="default"/>
+          <w:lang w:val="en"/>
+        </w:rPr>
+      </w:pPr>
+      <w:r>
+        <w:rPr>
+          <w:rFonts w:hint="default"/>
+          <w:lang w:val="en"/>
+        </w:rPr>
+        <w:t>Teacher/Student with most project?</w:t>
+      </w:r>
+    </w:p>
+    <w:p>
+      <w:pPr>
+        <w:pStyle w:val="16"/>
+        <w:numPr>
+          <w:ilvl w:val="0"/>
+          <w:numId w:val="1"/>
+        </w:numPr>
+        <w:spacing w:after="0"/>
+      </w:pPr>
+      <w:r>
+        <w:t>Minimum 6 procedures and functions which must be embedded in the system.</w:t>
+      </w:r>
+      <w:r>
+        <w:rPr>
+          <w:rFonts w:hint="default"/>
+          <w:lang w:val="en"/>
+        </w:rPr>
+        <w:t xml:space="preserve"> 1</w:t>
+      </w:r>
+    </w:p>
+    <w:p>
+      <w:pPr>
+        <w:pStyle w:val="16"/>
+        <w:numPr>
+          <w:numId w:val="0"/>
+        </w:numPr>
+        <w:spacing w:after="0"/>
+        <w:ind w:left="405" w:leftChars="0" w:firstLine="716" w:firstLineChars="0"/>
+        <w:rPr>
+          <w:rFonts w:hint="default"/>
+          <w:lang w:val="en"/>
+        </w:rPr>
+      </w:pPr>
+      <w:r>
+        <w:rPr>
+          <w:rFonts w:hint="default"/>
+          <w:lang w:val="en"/>
+        </w:rPr>
+        <w:t>-admin_login()h</w:t>
       </w:r>
       <w:bookmarkStart w:id="0" w:name="_GoBack"/>
       <w:bookmarkEnd w:id="0"/>
-    </w:p>
-    <w:p>
-      <w:pPr>
-        <w:pStyle w:val="16"/>
-        <w:numPr>
-          <w:ilvl w:val="0"/>
-          <w:numId w:val="1"/>
-        </w:numPr>
-        <w:spacing w:after="0"/>
-      </w:pPr>
-      <w:r>
-        <w:t>Minimum 6 procedures and functions which must be embedded in the system.</w:t>
-      </w:r>
-      <w:r>
-        <w:rPr>
-          <w:rFonts w:hint="default"/>
-          <w:lang w:val="en"/>
-        </w:rPr>
-        <w:t xml:space="preserve"> 1</w:t>
-      </w:r>
     </w:p>
     <w:p>
       <w:pPr>
@@ -574,7 +710,7 @@
     <w:lsdException w:uiPriority="99" w:name="table of authorities"/>
     <w:lsdException w:uiPriority="99" w:name="macro"/>
     <w:lsdException w:uiPriority="99" w:name="toa heading"/>
-    <w:lsdException w:unhideWhenUsed="0" w:uiPriority="0" w:semiHidden="0" w:name="List"/>
+    <w:lsdException w:qFormat="1" w:unhideWhenUsed="0" w:uiPriority="0" w:semiHidden="0" w:name="List"/>
     <w:lsdException w:uiPriority="99" w:name="List Bullet"/>
     <w:lsdException w:uiPriority="99" w:name="List Number"/>
     <w:lsdException w:uiPriority="99" w:name="List 2"/>
@@ -899,6 +1035,7 @@
   <w:style w:type="paragraph" w:styleId="9">
     <w:name w:val="List"/>
     <w:basedOn w:val="4"/>
+    <w:qFormat/>
     <w:uiPriority w:val="0"/>
     <w:rPr>
       <w:rFonts w:cs="Lohit Devanagari"/>

</xml_diff>